<commit_message>
Change the directories structure to meet assignment requirement.
</commit_message>
<xml_diff>
--- a/All supporting documentation/Breakdown of the tasks.docx
+++ b/All supporting documentation/Breakdown of the tasks.docx
@@ -1,6 +1,6 @@
 
 <file path=word/document.xml><?xml version="1.0" encoding="utf-8"?>
-<w:document xmlns:wpc="http://schemas.microsoft.com/office/word/2010/wordprocessingCanvas" xmlns:cx="http://schemas.microsoft.com/office/drawing/2014/chartex" xmlns:cx1="http://schemas.microsoft.com/office/drawing/2015/9/8/chartex" xmlns:cx2="http://schemas.microsoft.com/office/drawing/2015/10/21/chartex" xmlns:cx3="http://schemas.microsoft.com/office/drawing/2016/5/9/chartex" xmlns:cx4="http://schemas.microsoft.com/office/drawing/2016/5/10/chartex" xmlns:cx5="http://schemas.microsoft.com/office/drawing/2016/5/11/chartex" xmlns:cx6="http://schemas.microsoft.com/office/drawing/2016/5/12/chartex" xmlns:cx7="http://schemas.microsoft.com/office/drawing/2016/5/13/chartex" xmlns:cx8="http://schemas.microsoft.com/office/drawing/2016/5/14/chartex" xmlns:mc="http://schemas.openxmlformats.org/markup-compatibility/2006" xmlns:aink="http://schemas.microsoft.com/office/drawing/2016/ink" xmlns:am3d="http://schemas.microsoft.com/office/drawing/2017/model3d" xmlns:o="urn:schemas-microsoft-com:office:office" xmlns:oel="http://schemas.microsoft.com/office/2019/extlst" xmlns:r="http://schemas.openxmlformats.org/officeDocument/2006/relationships" xmlns:m="http://schemas.openxmlformats.org/officeDocument/2006/math" xmlns:v="urn:schemas-microsoft-com:vml" xmlns:wp14="http://schemas.microsoft.com/office/word/2010/wordprocessingDrawing" xmlns:wp="http://schemas.openxmlformats.org/drawingml/2006/wordprocessingDrawing" xmlns:w10="urn:schemas-microsoft-com:office:word" xmlns:w="http://schemas.openxmlformats.org/wordprocessingml/2006/main" xmlns:w14="http://schemas.microsoft.com/office/word/2010/wordml" xmlns:w15="http://schemas.microsoft.com/office/word/2012/wordml" xmlns:w16cex="http://schemas.microsoft.com/office/word/2018/wordml/cex" xmlns:w16cid="http://schemas.microsoft.com/office/word/2016/wordml/cid" xmlns:w16="http://schemas.microsoft.com/office/word/2018/wordml" xmlns:w16du="http://schemas.microsoft.com/office/word/2023/wordml/word16du" xmlns:w16sdtdh="http://schemas.microsoft.com/office/word/2020/wordml/sdtdatahash" xmlns:w16se="http://schemas.microsoft.com/office/word/2015/wordml/symex" xmlns:wpg="http://schemas.microsoft.com/office/word/2010/wordprocessingGroup" xmlns:wpi="http://schemas.microsoft.com/office/word/2010/wordprocessingInk" xmlns:wne="http://schemas.microsoft.com/office/word/2006/wordml" xmlns:wps="http://schemas.microsoft.com/office/word/2010/wordprocessingShape" mc:Ignorable="w14 w15 w16se w16cid w16 w16cex w16sdtdh w16du wp14">
+<w:document xmlns:wpc="http://schemas.microsoft.com/office/word/2010/wordprocessingCanvas" xmlns:cx="http://schemas.microsoft.com/office/drawing/2014/chartex" xmlns:cx1="http://schemas.microsoft.com/office/drawing/2015/9/8/chartex" xmlns:cx2="http://schemas.microsoft.com/office/drawing/2015/10/21/chartex" xmlns:cx3="http://schemas.microsoft.com/office/drawing/2016/5/9/chartex" xmlns:cx4="http://schemas.microsoft.com/office/drawing/2016/5/10/chartex" xmlns:cx5="http://schemas.microsoft.com/office/drawing/2016/5/11/chartex" xmlns:cx6="http://schemas.microsoft.com/office/drawing/2016/5/12/chartex" xmlns:cx7="http://schemas.microsoft.com/office/drawing/2016/5/13/chartex" xmlns:cx8="http://schemas.microsoft.com/office/drawing/2016/5/14/chartex" xmlns:mc="http://schemas.openxmlformats.org/markup-compatibility/2006" xmlns:aink="http://schemas.microsoft.com/office/drawing/2016/ink" xmlns:am3d="http://schemas.microsoft.com/office/drawing/2017/model3d" xmlns:o="urn:schemas-microsoft-com:office:office" xmlns:oel="http://schemas.microsoft.com/office/2019/extlst" xmlns:r="http://schemas.openxmlformats.org/officeDocument/2006/relationships" xmlns:m="http://schemas.openxmlformats.org/officeDocument/2006/math" xmlns:v="urn:schemas-microsoft-com:vml" xmlns:wp14="http://schemas.microsoft.com/office/word/2010/wordprocessingDrawing" xmlns:wp="http://schemas.openxmlformats.org/drawingml/2006/wordprocessingDrawing" xmlns:w10="urn:schemas-microsoft-com:office:word" xmlns:w="http://schemas.openxmlformats.org/wordprocessingml/2006/main" xmlns:w14="http://schemas.microsoft.com/office/word/2010/wordml" xmlns:w15="http://schemas.microsoft.com/office/word/2012/wordml" xmlns:w16cex="http://schemas.microsoft.com/office/word/2018/wordml/cex" xmlns:w16cid="http://schemas.microsoft.com/office/word/2016/wordml/cid" xmlns:w16="http://schemas.microsoft.com/office/word/2018/wordml" xmlns:w16sdtdh="http://schemas.microsoft.com/office/word/2020/wordml/sdtdatahash" xmlns:w16se="http://schemas.microsoft.com/office/word/2015/wordml/symex" xmlns:wpg="http://schemas.microsoft.com/office/word/2010/wordprocessingGroup" xmlns:wpi="http://schemas.microsoft.com/office/word/2010/wordprocessingInk" xmlns:wne="http://schemas.microsoft.com/office/word/2006/wordml" xmlns:wps="http://schemas.microsoft.com/office/word/2010/wordprocessingShape" mc:Ignorable="w14 w15 w16se w16cid w16 w16cex w16sdtdh wp14">
   <w:body>
     <w:p>
       <w:pPr>
@@ -43,75 +43,104 @@
         <w:rPr>
           <w:rFonts w:hint="eastAsia"/>
         </w:rPr>
-        <w:t xml:space="preserve">index page, </w:t>
+        <w:t>index page</w:t>
+      </w:r>
+      <w:r>
+        <w:t xml:space="preserve"> (home page)</w:t>
       </w:r>
     </w:p>
     <w:p>
       <w:r>
+        <w:t>signup</w:t>
+      </w:r>
+      <w:r>
+        <w:rPr>
+          <w:rFonts w:hint="eastAsia"/>
+        </w:rPr>
+        <w:t xml:space="preserve"> page</w:t>
+      </w:r>
+      <w:r>
+        <w:t xml:space="preserve"> (</w:t>
+      </w:r>
+      <w:r>
         <w:rPr>
           <w:rFonts w:hint="eastAsia"/>
         </w:rPr>
         <w:t>registration</w:t>
       </w:r>
       <w:r>
-        <w:rPr>
-          <w:rFonts w:hint="eastAsia"/>
-        </w:rPr>
-        <w:t xml:space="preserve"> page, </w:t>
+        <w:t xml:space="preserve"> page)</w:t>
       </w:r>
     </w:p>
     <w:p>
       <w:r>
-        <w:rPr>
-          <w:rFonts w:hint="eastAsia"/>
-        </w:rPr>
-        <w:t>signup</w:t>
-      </w:r>
-      <w:r>
-        <w:rPr>
-          <w:rFonts w:hint="eastAsia"/>
-        </w:rPr>
-        <w:t xml:space="preserve"> page,</w:t>
+        <w:t>login</w:t>
+      </w:r>
+      <w:r>
+        <w:rPr>
+          <w:rFonts w:hint="eastAsia"/>
+        </w:rPr>
+        <w:t xml:space="preserve"> page</w:t>
+      </w:r>
+    </w:p>
+    <w:p>
+      <w:r>
+        <w:rPr>
+          <w:rFonts w:hint="eastAsia"/>
+        </w:rPr>
+        <w:t>all support documents</w:t>
+      </w:r>
+      <w:r>
+        <w:t xml:space="preserve"> (wireframe, </w:t>
+      </w:r>
+      <w:proofErr w:type="spellStart"/>
+      <w:r>
+        <w:t>webmap</w:t>
+      </w:r>
+      <w:proofErr w:type="spellEnd"/>
+      <w:r>
+        <w:t>, ppt)</w:t>
+      </w:r>
+    </w:p>
+    <w:p/>
+    <w:p>
+      <w:pPr>
+        <w:rPr>
+          <w:sz w:val="24"/>
+          <w:szCs w:val="24"/>
+        </w:rPr>
+      </w:pPr>
+      <w:r>
+        <w:rPr>
+          <w:rFonts w:hint="eastAsia"/>
+          <w:sz w:val="24"/>
+          <w:szCs w:val="24"/>
+          <w:highlight w:val="yellow"/>
+        </w:rPr>
+        <w:t>Ryan Xu:</w:t>
+      </w:r>
+      <w:r>
+        <w:rPr>
+          <w:rFonts w:hint="eastAsia"/>
+          <w:sz w:val="24"/>
+          <w:szCs w:val="24"/>
+        </w:rPr>
+        <w:t xml:space="preserve"> </w:t>
       </w:r>
     </w:p>
     <w:p>
       <w:pPr>
         <w:rPr>
-          <w:rFonts w:hint="eastAsia"/>
-        </w:rPr>
-      </w:pPr>
-      <w:r>
-        <w:rPr>
-          <w:rFonts w:hint="eastAsia"/>
-        </w:rPr>
-        <w:t xml:space="preserve"> all support documents.</w:t>
-      </w:r>
-    </w:p>
-    <w:p/>
-    <w:p/>
-    <w:p>
-      <w:pPr>
-        <w:rPr>
           <w:sz w:val="24"/>
           <w:szCs w:val="24"/>
         </w:rPr>
       </w:pPr>
       <w:r>
         <w:rPr>
-          <w:rFonts w:hint="eastAsia"/>
           <w:sz w:val="24"/>
           <w:szCs w:val="24"/>
-          <w:highlight w:val="yellow"/>
-        </w:rPr>
-        <w:t>Ryan Xu:</w:t>
-      </w:r>
-      <w:r>
-        <w:rPr>
-          <w:rFonts w:hint="eastAsia"/>
-          <w:sz w:val="24"/>
-          <w:szCs w:val="24"/>
-        </w:rPr>
-        <w:t xml:space="preserve"> </w:t>
+        </w:rPr>
+        <w:t>Database design</w:t>
       </w:r>
     </w:p>
     <w:p>
@@ -133,18 +162,16 @@
         <w:t>Backend Database Functionality</w:t>
       </w:r>
       <w:r>
-        <w:rPr>
-          <w:rFonts w:hint="eastAsia"/>
-        </w:rPr>
-        <w:t xml:space="preserve">), </w:t>
+        <w:t>, JavaScript, php</w:t>
+      </w:r>
+      <w:r>
+        <w:rPr>
+          <w:rFonts w:hint="eastAsia"/>
+        </w:rPr>
+        <w:t>)</w:t>
       </w:r>
     </w:p>
     <w:p>
-      <w:pPr>
-        <w:rPr>
-          <w:rFonts w:hint="eastAsia"/>
-        </w:rPr>
-      </w:pPr>
       <w:proofErr w:type="spellStart"/>
       <w:r>
         <w:rPr>
@@ -181,9 +208,29 @@
         <w:t>Search and Filtering</w:t>
       </w:r>
       <w:r>
-        <w:rPr>
-          <w:rFonts w:hint="eastAsia"/>
-        </w:rPr>
+        <w:t xml:space="preserve">, </w:t>
+      </w:r>
+      <w:r>
+        <w:t>JavaScript, php</w:t>
+      </w:r>
+      <w:r>
+        <w:rPr>
+          <w:rFonts w:hint="eastAsia"/>
+        </w:rPr>
+        <w:t>)</w:t>
+      </w:r>
+    </w:p>
+    <w:p>
+      <w:r>
+        <w:t>profile page (modify username, email, reset password</w:t>
+      </w:r>
+      <w:r>
+        <w:t xml:space="preserve">, </w:t>
+      </w:r>
+      <w:r>
+        <w:t>JavaScript, php</w:t>
+      </w:r>
+      <w:r>
         <w:t>)</w:t>
       </w:r>
     </w:p>
@@ -198,7 +245,7 @@
 </file>
 
 <file path=word/styles.xml><?xml version="1.0" encoding="utf-8"?>
-<w:styles xmlns:mc="http://schemas.openxmlformats.org/markup-compatibility/2006" xmlns:r="http://schemas.openxmlformats.org/officeDocument/2006/relationships" xmlns:w="http://schemas.openxmlformats.org/wordprocessingml/2006/main" xmlns:w14="http://schemas.microsoft.com/office/word/2010/wordml" xmlns:w15="http://schemas.microsoft.com/office/word/2012/wordml" xmlns:w16cex="http://schemas.microsoft.com/office/word/2018/wordml/cex" xmlns:w16cid="http://schemas.microsoft.com/office/word/2016/wordml/cid" xmlns:w16="http://schemas.microsoft.com/office/word/2018/wordml" xmlns:w16du="http://schemas.microsoft.com/office/word/2023/wordml/word16du" xmlns:w16sdtdh="http://schemas.microsoft.com/office/word/2020/wordml/sdtdatahash" xmlns:w16se="http://schemas.microsoft.com/office/word/2015/wordml/symex" mc:Ignorable="w14 w15 w16se w16cid w16 w16cex w16sdtdh w16du">
+<w:styles xmlns:mc="http://schemas.openxmlformats.org/markup-compatibility/2006" xmlns:r="http://schemas.openxmlformats.org/officeDocument/2006/relationships" xmlns:w="http://schemas.openxmlformats.org/wordprocessingml/2006/main" xmlns:w14="http://schemas.microsoft.com/office/word/2010/wordml" xmlns:w15="http://schemas.microsoft.com/office/word/2012/wordml" xmlns:w16cex="http://schemas.microsoft.com/office/word/2018/wordml/cex" xmlns:w16cid="http://schemas.microsoft.com/office/word/2016/wordml/cid" xmlns:w16="http://schemas.microsoft.com/office/word/2018/wordml" xmlns:w16sdtdh="http://schemas.microsoft.com/office/word/2020/wordml/sdtdatahash" xmlns:w16se="http://schemas.microsoft.com/office/word/2015/wordml/symex" mc:Ignorable="w14 w15 w16se w16cid w16 w16cex w16sdtdh">
   <w:docDefaults>
     <w:rPrDefault>
       <w:rPr>

</xml_diff>

<commit_message>
The last revise before assignment submitting.
</commit_message>
<xml_diff>
--- a/All supporting documentation/Breakdown of the tasks.docx
+++ b/All supporting documentation/Breakdown of the tasks.docx
@@ -39,6 +39,36 @@
       </w:r>
     </w:p>
     <w:p>
+      <w:pPr>
+        <w:rPr>
+          <w:sz w:val="24"/>
+          <w:szCs w:val="24"/>
+        </w:rPr>
+      </w:pPr>
+      <w:r>
+        <w:rPr>
+          <w:sz w:val="24"/>
+          <w:szCs w:val="24"/>
+        </w:rPr>
+        <w:t>Database design</w:t>
+      </w:r>
+    </w:p>
+    <w:p>
+      <w:pPr>
+        <w:rPr>
+          <w:sz w:val="24"/>
+          <w:szCs w:val="24"/>
+        </w:rPr>
+      </w:pPr>
+      <w:r>
+        <w:rPr>
+          <w:sz w:val="24"/>
+          <w:szCs w:val="24"/>
+        </w:rPr>
+        <w:t>Website whole structure design</w:t>
+      </w:r>
+    </w:p>
+    <w:p>
       <w:r>
         <w:rPr>
           <w:rFonts w:hint="eastAsia"/>
@@ -82,6 +112,9 @@
         </w:rPr>
         <w:t xml:space="preserve"> page</w:t>
       </w:r>
+      <w:r>
+        <w:t xml:space="preserve"> (session)</w:t>
+      </w:r>
     </w:p>
     <w:p>
       <w:r>
@@ -105,6 +138,9 @@
         <w:t>t, word docx</w:t>
       </w:r>
       <w:r>
+        <w:t>, README.MD</w:t>
+      </w:r>
+      <w:r>
         <w:t>)</w:t>
       </w:r>
     </w:p>
@@ -150,6 +186,21 @@
       </w:r>
     </w:p>
     <w:p>
+      <w:pPr>
+        <w:rPr>
+          <w:sz w:val="24"/>
+          <w:szCs w:val="24"/>
+        </w:rPr>
+      </w:pPr>
+      <w:r>
+        <w:rPr>
+          <w:sz w:val="24"/>
+          <w:szCs w:val="24"/>
+        </w:rPr>
+        <w:t>Website whole structure design</w:t>
+      </w:r>
+    </w:p>
+    <w:p>
       <w:proofErr w:type="spellStart"/>
       <w:r>
         <w:rPr>
@@ -165,10 +216,19 @@
         <w:t xml:space="preserve"> page (</w:t>
       </w:r>
       <w:r>
-        <w:t>Backend Database Functionality</w:t>
-      </w:r>
-      <w:r>
-        <w:t>, JavaScript, php</w:t>
+        <w:t>Invoice input, interaction with d</w:t>
+      </w:r>
+      <w:r>
+        <w:t>atabase</w:t>
+      </w:r>
+      <w:r>
+        <w:t xml:space="preserve">, </w:t>
+      </w:r>
+      <w:r>
+        <w:t xml:space="preserve">php, </w:t>
+      </w:r>
+      <w:r>
+        <w:t>JavaScript,</w:t>
       </w:r>
       <w:r>
         <w:rPr>
@@ -211,10 +271,28 @@
         <w:t>(</w:t>
       </w:r>
       <w:r>
-        <w:t>Search and Filtering</w:t>
-      </w:r>
-      <w:r>
-        <w:t>, JavaScript, php</w:t>
+        <w:t>Filtering</w:t>
+      </w:r>
+      <w:r>
+        <w:t xml:space="preserve"> </w:t>
+      </w:r>
+      <w:r>
+        <w:t xml:space="preserve">and </w:t>
+      </w:r>
+      <w:r>
+        <w:t>Searc</w:t>
+      </w:r>
+      <w:r>
+        <w:t>h</w:t>
+      </w:r>
+      <w:r>
+        <w:t xml:space="preserve">, </w:t>
+      </w:r>
+      <w:r>
+        <w:t xml:space="preserve">interaction with database, php, </w:t>
+      </w:r>
+      <w:r>
+        <w:t>JavaScript</w:t>
       </w:r>
       <w:r>
         <w:rPr>

</xml_diff>